<commit_message>
TS 7.3-7.5 Kramam Tamil files Final - 08/04/2022
</commit_message>
<xml_diff>
--- a/TS-Kramam/TS-7.3/TS 7.3 Tamil Krama Paatam Corrections.docx
+++ b/TS-Kramam/TS-7.3/TS 7.3 Tamil Krama Paatam Corrections.docx
@@ -119,10 +119,30 @@
           <w:bCs/>
           <w:sz w:val="32"/>
           <w:szCs w:val="32"/>
-          <w:highlight w:val="red"/>
           <w:u w:val="single"/>
         </w:rPr>
-        <w:t>????</w:t>
+        <w:t>31</w:t>
+      </w:r>
+      <w:r>
+        <w:rPr>
+          <w:b/>
+          <w:bCs/>
+          <w:sz w:val="32"/>
+          <w:szCs w:val="32"/>
+          <w:u w:val="single"/>
+          <w:vertAlign w:val="superscript"/>
+        </w:rPr>
+        <w:t>St</w:t>
+      </w:r>
+      <w:r>
+        <w:rPr>
+          <w:b/>
+          <w:bCs/>
+          <w:sz w:val="32"/>
+          <w:szCs w:val="32"/>
+          <w:u w:val="single"/>
+        </w:rPr>
+        <w:t xml:space="preserve"> March 2022</w:t>
       </w:r>
     </w:p>
     <w:p>
@@ -2746,17 +2766,7 @@
                 <w:cs/>
                 <w:lang w:bidi="ta-IN"/>
               </w:rPr>
-              <w:t xml:space="preserve"> </w:t>
-            </w:r>
-            <w:r>
-              <w:rPr>
-                <w:rFonts w:ascii="Latha" w:hAnsi="Latha" w:cs="Latha"/>
-                <w:sz w:val="28"/>
-                <w:szCs w:val="28"/>
-                <w:cs/>
-                <w:lang w:bidi="ta-IN"/>
-              </w:rPr>
-              <w:t>த்ர்ய</w:t>
+              <w:t xml:space="preserve"> த்ர்ய</w:t>
             </w:r>
             <w:r>
               <w:rPr>
@@ -10223,7 +10233,7 @@
           <w:szCs w:val="32"/>
           <w:u w:val="single"/>
         </w:rPr>
-        <w:t xml:space="preserve"> </w:t>
+        <w:t>31</w:t>
       </w:r>
       <w:r>
         <w:rPr>
@@ -10231,10 +10241,20 @@
           <w:bCs/>
           <w:sz w:val="32"/>
           <w:szCs w:val="32"/>
-          <w:highlight w:val="red"/>
+          <w:u w:val="single"/>
+          <w:vertAlign w:val="superscript"/>
+        </w:rPr>
+        <w:t>st</w:t>
+      </w:r>
+      <w:r>
+        <w:rPr>
+          <w:b/>
+          <w:bCs/>
+          <w:sz w:val="32"/>
+          <w:szCs w:val="32"/>
           <w:u w:val="single"/>
         </w:rPr>
-        <w:t>????</w:t>
+        <w:t xml:space="preserve"> March 2022</w:t>
       </w:r>
     </w:p>
     <w:p>
@@ -11100,6 +11120,7 @@
     <w:lsdException w:name="HTML Sample" w:semiHidden="1" w:unhideWhenUsed="1"/>
     <w:lsdException w:name="HTML Typewriter" w:semiHidden="1" w:unhideWhenUsed="1"/>
     <w:lsdException w:name="HTML Variable" w:semiHidden="1" w:unhideWhenUsed="1"/>
+    <w:lsdException w:name="Normal Table" w:semiHidden="1" w:unhideWhenUsed="1"/>
     <w:lsdException w:name="annotation subject" w:semiHidden="1" w:unhideWhenUsed="1"/>
     <w:lsdException w:name="No List" w:semiHidden="1" w:unhideWhenUsed="1"/>
     <w:lsdException w:name="Outline List 1" w:semiHidden="1" w:unhideWhenUsed="1"/>
@@ -11142,8 +11163,11 @@
     <w:lsdException w:name="Table Contemporary" w:semiHidden="1" w:unhideWhenUsed="1"/>
     <w:lsdException w:name="Table Elegant" w:semiHidden="1" w:unhideWhenUsed="1"/>
     <w:lsdException w:name="Table Professional" w:semiHidden="1" w:unhideWhenUsed="1"/>
+    <w:lsdException w:name="Table Subtle 1" w:semiHidden="1" w:unhideWhenUsed="1"/>
     <w:lsdException w:name="Table Subtle 2" w:semiHidden="1" w:unhideWhenUsed="1"/>
     <w:lsdException w:name="Table Web 1" w:semiHidden="1" w:unhideWhenUsed="1"/>
+    <w:lsdException w:name="Table Web 2" w:semiHidden="1" w:unhideWhenUsed="1"/>
+    <w:lsdException w:name="Table Web 3" w:semiHidden="1" w:unhideWhenUsed="1"/>
     <w:lsdException w:name="Balloon Text" w:semiHidden="1" w:unhideWhenUsed="1"/>
     <w:lsdException w:name="Table Grid" w:uiPriority="59"/>
     <w:lsdException w:name="Table Theme" w:semiHidden="1" w:unhideWhenUsed="1"/>

</xml_diff>